<commit_message>
added Foreach and modified others
</commit_message>
<xml_diff>
--- a/Java.docx
+++ b/Java.docx
@@ -1213,7 +1213,15 @@
         <w:t>128</w:t>
       </w:r>
       <w:r>
-        <w:t xml:space="preserve"> to  127</w:t>
+        <w:t xml:space="preserve"> </w:t>
+      </w:r>
+      <w:proofErr w:type="spellStart"/>
+      <w:r>
+        <w:t>to</w:t>
+      </w:r>
+      <w:proofErr w:type="spellEnd"/>
+      <w:r>
+        <w:t xml:space="preserve">  127</w:t>
       </w:r>
     </w:p>
     <w:p>
@@ -1246,7 +1254,15 @@
         <w:t>32,768</w:t>
       </w:r>
       <w:r>
-        <w:t xml:space="preserve"> to  </w:t>
+        <w:t xml:space="preserve"> </w:t>
+      </w:r>
+      <w:proofErr w:type="spellStart"/>
+      <w:r>
+        <w:t>to</w:t>
+      </w:r>
+      <w:proofErr w:type="spellEnd"/>
+      <w:r>
+        <w:t xml:space="preserve">  </w:t>
       </w:r>
       <w:r>
         <w:t>32,76</w:t>
@@ -1285,7 +1301,15 @@
         <w:t>2,147,483,648</w:t>
       </w:r>
       <w:r>
-        <w:t xml:space="preserve">  to  </w:t>
+        <w:t xml:space="preserve">  </w:t>
+      </w:r>
+      <w:proofErr w:type="spellStart"/>
+      <w:r>
+        <w:t>to</w:t>
+      </w:r>
+      <w:proofErr w:type="spellEnd"/>
+      <w:r>
+        <w:t xml:space="preserve">  </w:t>
       </w:r>
       <w:r>
         <w:t>2,147,483,64</w:t>
@@ -1332,7 +1356,15 @@
         <w:t>,775,808</w:t>
       </w:r>
       <w:r>
-        <w:t xml:space="preserve"> to  </w:t>
+        <w:t xml:space="preserve"> </w:t>
+      </w:r>
+      <w:proofErr w:type="spellStart"/>
+      <w:r>
+        <w:t>to</w:t>
+      </w:r>
+      <w:proofErr w:type="spellEnd"/>
+      <w:r>
+        <w:t xml:space="preserve">  </w:t>
       </w:r>
       <w:r>
         <w:t>9,223,372,036,85</w:t>
@@ -2770,7 +2802,14 @@
         <w:rPr>
           <w:lang w:val="en-US"/>
         </w:rPr>
-        <w:t xml:space="preserve"> : value</w:t>
+        <w:t xml:space="preserve"> : </w:t>
+      </w:r>
+      <w:proofErr w:type="spellStart"/>
+      <w:r>
+        <w:rPr>
+          <w:lang w:val="en-US"/>
+        </w:rPr>
+        <w:t>value</w:t>
       </w:r>
       <w:r>
         <w:rPr>
@@ -2778,6 +2817,7 @@
         </w:rPr>
         <w:t>F</w:t>
       </w:r>
+      <w:proofErr w:type="spellEnd"/>
       <w:r>
         <w:rPr>
           <w:lang w:val="az-Latn-AZ"/>
@@ -2864,7 +2904,35 @@
         <w:rPr>
           <w:lang w:val="en-US"/>
         </w:rPr>
-        <w:t xml:space="preserve"> ifadə vardır. </w:t>
+        <w:t xml:space="preserve"> </w:t>
+      </w:r>
+      <w:proofErr w:type="spellStart"/>
+      <w:r>
+        <w:rPr>
+          <w:lang w:val="en-US"/>
+        </w:rPr>
+        <w:t>ifadə</w:t>
+      </w:r>
+      <w:proofErr w:type="spellEnd"/>
+      <w:r>
+        <w:rPr>
+          <w:lang w:val="en-US"/>
+        </w:rPr>
+        <w:t xml:space="preserve"> </w:t>
+      </w:r>
+      <w:proofErr w:type="spellStart"/>
+      <w:r>
+        <w:rPr>
+          <w:lang w:val="en-US"/>
+        </w:rPr>
+        <w:t>vardır</w:t>
+      </w:r>
+      <w:proofErr w:type="spellEnd"/>
+      <w:r>
+        <w:rPr>
+          <w:lang w:val="en-US"/>
+        </w:rPr>
+        <w:t xml:space="preserve">. </w:t>
       </w:r>
     </w:p>
     <w:p>
@@ -3464,7 +3532,20 @@
           <w:lang w:val="en-US"/>
         </w:rPr>
         <w:tab/>
-        <w:t>StatementN;</w:t>
+      </w:r>
+      <w:proofErr w:type="spellStart"/>
+      <w:r>
+        <w:rPr>
+          <w:lang w:val="en-US"/>
+        </w:rPr>
+        <w:t>StatementN</w:t>
+      </w:r>
+      <w:proofErr w:type="spellEnd"/>
+      <w:r>
+        <w:rPr>
+          <w:lang w:val="en-US"/>
+        </w:rPr>
+        <w:t>;</w:t>
       </w:r>
     </w:p>
     <w:p>
@@ -3491,7 +3572,154 @@
           <w:lang w:val="en-US"/>
         </w:rPr>
         <w:lastRenderedPageBreak/>
-        <w:t>Else-if ifadəsi müəyyən bir şərt ödənmədikdə verilə biləcək digər şərtə uyğun prosesi</w:t>
+        <w:t xml:space="preserve">Else-if </w:t>
+      </w:r>
+      <w:proofErr w:type="spellStart"/>
+      <w:r>
+        <w:rPr>
+          <w:lang w:val="en-US"/>
+        </w:rPr>
+        <w:t>ifadəsi</w:t>
+      </w:r>
+      <w:proofErr w:type="spellEnd"/>
+      <w:r>
+        <w:rPr>
+          <w:lang w:val="en-US"/>
+        </w:rPr>
+        <w:t xml:space="preserve"> </w:t>
+      </w:r>
+      <w:proofErr w:type="spellStart"/>
+      <w:r>
+        <w:rPr>
+          <w:lang w:val="en-US"/>
+        </w:rPr>
+        <w:t>müəyyən</w:t>
+      </w:r>
+      <w:proofErr w:type="spellEnd"/>
+      <w:r>
+        <w:rPr>
+          <w:lang w:val="en-US"/>
+        </w:rPr>
+        <w:t xml:space="preserve"> </w:t>
+      </w:r>
+      <w:proofErr w:type="spellStart"/>
+      <w:r>
+        <w:rPr>
+          <w:lang w:val="en-US"/>
+        </w:rPr>
+        <w:t>bir</w:t>
+      </w:r>
+      <w:proofErr w:type="spellEnd"/>
+      <w:r>
+        <w:rPr>
+          <w:lang w:val="en-US"/>
+        </w:rPr>
+        <w:t xml:space="preserve"> </w:t>
+      </w:r>
+      <w:proofErr w:type="spellStart"/>
+      <w:r>
+        <w:rPr>
+          <w:lang w:val="en-US"/>
+        </w:rPr>
+        <w:t>şərt</w:t>
+      </w:r>
+      <w:proofErr w:type="spellEnd"/>
+      <w:r>
+        <w:rPr>
+          <w:lang w:val="en-US"/>
+        </w:rPr>
+        <w:t xml:space="preserve"> </w:t>
+      </w:r>
+      <w:proofErr w:type="spellStart"/>
+      <w:r>
+        <w:rPr>
+          <w:lang w:val="en-US"/>
+        </w:rPr>
+        <w:t>ödənmədikdə</w:t>
+      </w:r>
+      <w:proofErr w:type="spellEnd"/>
+      <w:r>
+        <w:rPr>
+          <w:lang w:val="en-US"/>
+        </w:rPr>
+        <w:t xml:space="preserve"> </w:t>
+      </w:r>
+      <w:proofErr w:type="spellStart"/>
+      <w:r>
+        <w:rPr>
+          <w:lang w:val="en-US"/>
+        </w:rPr>
+        <w:t>verilə</w:t>
+      </w:r>
+      <w:proofErr w:type="spellEnd"/>
+      <w:r>
+        <w:rPr>
+          <w:lang w:val="en-US"/>
+        </w:rPr>
+        <w:t xml:space="preserve"> </w:t>
+      </w:r>
+      <w:proofErr w:type="spellStart"/>
+      <w:r>
+        <w:rPr>
+          <w:lang w:val="en-US"/>
+        </w:rPr>
+        <w:t>biləcək</w:t>
+      </w:r>
+      <w:proofErr w:type="spellEnd"/>
+      <w:r>
+        <w:rPr>
+          <w:lang w:val="en-US"/>
+        </w:rPr>
+        <w:t xml:space="preserve"> </w:t>
+      </w:r>
+      <w:proofErr w:type="spellStart"/>
+      <w:r>
+        <w:rPr>
+          <w:lang w:val="en-US"/>
+        </w:rPr>
+        <w:t>digər</w:t>
+      </w:r>
+      <w:proofErr w:type="spellEnd"/>
+      <w:r>
+        <w:rPr>
+          <w:lang w:val="en-US"/>
+        </w:rPr>
+        <w:t xml:space="preserve"> </w:t>
+      </w:r>
+      <w:proofErr w:type="spellStart"/>
+      <w:r>
+        <w:rPr>
+          <w:lang w:val="en-US"/>
+        </w:rPr>
+        <w:t>şərtə</w:t>
+      </w:r>
+      <w:proofErr w:type="spellEnd"/>
+      <w:r>
+        <w:rPr>
+          <w:lang w:val="en-US"/>
+        </w:rPr>
+        <w:t xml:space="preserve"> </w:t>
+      </w:r>
+      <w:proofErr w:type="spellStart"/>
+      <w:r>
+        <w:rPr>
+          <w:lang w:val="en-US"/>
+        </w:rPr>
+        <w:t>uyğun</w:t>
+      </w:r>
+      <w:proofErr w:type="spellEnd"/>
+      <w:r>
+        <w:rPr>
+          <w:lang w:val="en-US"/>
+        </w:rPr>
+        <w:t xml:space="preserve"> </w:t>
+      </w:r>
+      <w:proofErr w:type="spellStart"/>
+      <w:r>
+        <w:rPr>
+          <w:lang w:val="en-US"/>
+        </w:rPr>
+        <w:t>prosesi</w:t>
       </w:r>
       <w:r>
         <w:rPr>
@@ -3499,24 +3727,77 @@
         </w:rPr>
         <w:t>n</w:t>
       </w:r>
-      <w:r>
-        <w:rPr>
-          <w:lang w:val="en-US"/>
-        </w:rPr>
-        <w:t xml:space="preserve"> </w:t>
-      </w:r>
-      <w:r>
-        <w:rPr>
-          <w:lang w:val="en-US"/>
-        </w:rPr>
-        <w:t>işə salınması</w:t>
-      </w:r>
-      <w:r>
-        <w:rPr>
-          <w:lang w:val="en-US"/>
-        </w:rPr>
-        <w:t xml:space="preserve"> üçün istifadə edilir</w:t>
-      </w:r>
+      <w:proofErr w:type="spellEnd"/>
+      <w:r>
+        <w:rPr>
+          <w:lang w:val="en-US"/>
+        </w:rPr>
+        <w:t xml:space="preserve"> </w:t>
+      </w:r>
+      <w:proofErr w:type="spellStart"/>
+      <w:r>
+        <w:rPr>
+          <w:lang w:val="en-US"/>
+        </w:rPr>
+        <w:t>işə</w:t>
+      </w:r>
+      <w:proofErr w:type="spellEnd"/>
+      <w:r>
+        <w:rPr>
+          <w:lang w:val="en-US"/>
+        </w:rPr>
+        <w:t xml:space="preserve"> </w:t>
+      </w:r>
+      <w:proofErr w:type="spellStart"/>
+      <w:r>
+        <w:rPr>
+          <w:lang w:val="en-US"/>
+        </w:rPr>
+        <w:t>salınması</w:t>
+      </w:r>
+      <w:proofErr w:type="spellEnd"/>
+      <w:r>
+        <w:rPr>
+          <w:lang w:val="en-US"/>
+        </w:rPr>
+        <w:t xml:space="preserve"> </w:t>
+      </w:r>
+      <w:proofErr w:type="spellStart"/>
+      <w:r>
+        <w:rPr>
+          <w:lang w:val="en-US"/>
+        </w:rPr>
+        <w:t>üçün</w:t>
+      </w:r>
+      <w:proofErr w:type="spellEnd"/>
+      <w:r>
+        <w:rPr>
+          <w:lang w:val="en-US"/>
+        </w:rPr>
+        <w:t xml:space="preserve"> </w:t>
+      </w:r>
+      <w:proofErr w:type="spellStart"/>
+      <w:r>
+        <w:rPr>
+          <w:lang w:val="en-US"/>
+        </w:rPr>
+        <w:t>istifadə</w:t>
+      </w:r>
+      <w:proofErr w:type="spellEnd"/>
+      <w:r>
+        <w:rPr>
+          <w:lang w:val="en-US"/>
+        </w:rPr>
+        <w:t xml:space="preserve"> </w:t>
+      </w:r>
+      <w:proofErr w:type="spellStart"/>
+      <w:r>
+        <w:rPr>
+          <w:lang w:val="en-US"/>
+        </w:rPr>
+        <w:t>edilir</w:t>
+      </w:r>
+      <w:proofErr w:type="spellEnd"/>
     </w:p>
     <w:p>
       <w:pPr>
@@ -3787,12 +4068,14 @@
         </w:rPr>
         <w:tab/>
       </w:r>
+      <w:proofErr w:type="spellStart"/>
       <w:r>
         <w:rPr>
           <w:lang w:val="en-US"/>
         </w:rPr>
         <w:t>StatementN</w:t>
       </w:r>
+      <w:proofErr w:type="spellEnd"/>
       <w:r>
         <w:rPr>
           <w:lang w:val="az-Latn-AZ"/>
@@ -3977,6 +4260,46 @@
           <w:lang w:val="az-Latn-AZ"/>
         </w:rPr>
         <w:lastRenderedPageBreak/>
+        <w:t xml:space="preserve">Iteration </w:t>
+      </w:r>
+      <w:r>
+        <w:rPr>
+          <w:b/>
+          <w:bCs/>
+          <w:lang w:val="az-Latn-AZ"/>
+        </w:rPr>
+        <w:t>Statements</w:t>
+      </w:r>
+      <w:r>
+        <w:rPr>
+          <w:b/>
+          <w:bCs/>
+          <w:lang w:val="az-Latn-AZ"/>
+        </w:rPr>
+        <w:t xml:space="preserve"> </w:t>
+      </w:r>
+      <w:r>
+        <w:rPr>
+          <w:b/>
+          <w:bCs/>
+          <w:lang w:val="en-US"/>
+        </w:rPr>
+        <w:t>&amp;</w:t>
+      </w:r>
+      <w:r>
+        <w:rPr>
+          <w:b/>
+          <w:bCs/>
+          <w:lang w:val="az-Latn-AZ"/>
+        </w:rPr>
+        <w:t xml:space="preserve"> </w:t>
+      </w:r>
+      <w:r>
+        <w:rPr>
+          <w:b/>
+          <w:bCs/>
+          <w:lang w:val="az-Latn-AZ"/>
+        </w:rPr>
         <w:t>Loop Statement</w:t>
       </w:r>
       <w:r>
@@ -4149,8 +4472,13 @@
         </w:rPr>
         <w:t xml:space="preserve"> </w:t>
       </w:r>
-      <w:r>
-        <w:t xml:space="preserve">While’a </w:t>
+      <w:proofErr w:type="spellStart"/>
+      <w:r>
+        <w:t>While’a</w:t>
+      </w:r>
+      <w:proofErr w:type="spellEnd"/>
+      <w:r>
+        <w:t xml:space="preserve"> </w:t>
       </w:r>
       <w:r>
         <w:rPr>
@@ -4345,11 +4673,24 @@
         <w:t xml:space="preserve"> </w:t>
       </w:r>
       <w:r>
-        <w:t>Bu səbəbdən Do</w:t>
-      </w:r>
-      <w:r>
-        <w:t xml:space="preserve"> While’a</w:t>
-      </w:r>
+        <w:t xml:space="preserve">Bu </w:t>
+      </w:r>
+      <w:proofErr w:type="spellStart"/>
+      <w:r>
+        <w:t>səbəbdən</w:t>
+      </w:r>
+      <w:proofErr w:type="spellEnd"/>
+      <w:r>
+        <w:t xml:space="preserve"> Do</w:t>
+      </w:r>
+      <w:r>
+        <w:t xml:space="preserve"> </w:t>
+      </w:r>
+      <w:proofErr w:type="spellStart"/>
+      <w:r>
+        <w:t>While’a</w:t>
+      </w:r>
+      <w:proofErr w:type="spellEnd"/>
       <w:r>
         <w:rPr>
           <w:lang w:val="az-Latn-AZ"/>
@@ -4391,13 +4732,31 @@
         <w:rPr>
           <w:lang w:val="az-Latn-AZ"/>
         </w:rPr>
-        <w:t>For(dataType variable</w:t>
-      </w:r>
-      <w:r>
-        <w:rPr>
-          <w:lang w:val="en-US"/>
-        </w:rPr>
-        <w:t>; condition; process1</w:t>
+        <w:t>f</w:t>
+      </w:r>
+      <w:r>
+        <w:rPr>
+          <w:lang w:val="az-Latn-AZ"/>
+        </w:rPr>
+        <w:t>or(</w:t>
+      </w:r>
+      <w:r>
+        <w:rPr>
+          <w:lang w:val="az-Latn-AZ"/>
+        </w:rPr>
+        <w:t>initialization</w:t>
+      </w:r>
+      <w:r>
+        <w:rPr>
+          <w:lang w:val="en-US"/>
+        </w:rPr>
+        <w:t xml:space="preserve">; condition; </w:t>
+      </w:r>
+      <w:r>
+        <w:rPr>
+          <w:lang w:val="en-US"/>
+        </w:rPr>
+        <w:t>iteration</w:t>
       </w:r>
       <w:r>
         <w:rPr>
@@ -4423,7 +4782,7 @@
           <w:lang w:val="az-Latn-AZ"/>
         </w:rPr>
         <w:tab/>
-        <w:t>Process2;</w:t>
+        <w:t>Process;</w:t>
       </w:r>
     </w:p>
     <w:p>
@@ -4449,95 +4808,169 @@
         <w:rPr>
           <w:lang w:val="az-Latn-AZ"/>
         </w:rPr>
-        <w:t>For loop’u 3 hissəyə bölünür 1-ci hissə dəyişən təyin etmək üçün,  2-ci hissə şərt vermək üçün və sonuncu hissə müəyyən bir əməliyyatı yerinə yetirmək üçün istifadə olunur.Şərt ödəndiyi bütün hallarda For loop’un bloku daxilindəki proses işə düşür.</w:t>
-      </w:r>
-    </w:p>
-    <w:p>
-      <w:pPr>
-        <w:rPr>
-          <w:b/>
-          <w:bCs/>
-          <w:lang w:val="az-Latn-AZ"/>
-        </w:rPr>
-      </w:pPr>
-    </w:p>
-    <w:p>
-      <w:pPr>
-        <w:rPr>
-          <w:b/>
-          <w:bCs/>
-          <w:lang w:val="az-Latn-AZ"/>
-        </w:rPr>
-      </w:pPr>
-    </w:p>
-    <w:p>
-      <w:pPr>
-        <w:rPr>
-          <w:b/>
-          <w:bCs/>
-          <w:lang w:val="az-Latn-AZ"/>
-        </w:rPr>
-      </w:pPr>
-    </w:p>
-    <w:p>
-      <w:pPr>
-        <w:rPr>
-          <w:b/>
-          <w:bCs/>
-          <w:lang w:val="az-Latn-AZ"/>
-        </w:rPr>
-      </w:pPr>
-    </w:p>
-    <w:p>
-      <w:pPr>
-        <w:rPr>
-          <w:b/>
-          <w:bCs/>
-          <w:lang w:val="az-Latn-AZ"/>
-        </w:rPr>
-      </w:pPr>
-    </w:p>
-    <w:p>
-      <w:pPr>
-        <w:rPr>
-          <w:b/>
-          <w:bCs/>
-          <w:lang w:val="az-Latn-AZ"/>
-        </w:rPr>
-      </w:pPr>
-    </w:p>
-    <w:p>
-      <w:pPr>
-        <w:rPr>
-          <w:b/>
-          <w:bCs/>
-          <w:lang w:val="az-Latn-AZ"/>
-        </w:rPr>
-      </w:pPr>
-    </w:p>
-    <w:p>
-      <w:pPr>
-        <w:rPr>
-          <w:b/>
-          <w:bCs/>
-          <w:lang w:val="az-Latn-AZ"/>
-        </w:rPr>
-      </w:pPr>
-    </w:p>
-    <w:p>
-      <w:pPr>
-        <w:rPr>
-          <w:b/>
-          <w:bCs/>
-          <w:lang w:val="en-US"/>
-        </w:rPr>
-      </w:pPr>
-      <w:r>
-        <w:rPr>
-          <w:b/>
-          <w:bCs/>
-          <w:lang w:val="az-Latn-AZ"/>
-        </w:rPr>
+        <w:t>For loop’u 3 hissəyə bölünür 1-ci hissə dəyişən</w:t>
+      </w:r>
+      <w:r>
+        <w:rPr>
+          <w:lang w:val="az-Latn-AZ"/>
+        </w:rPr>
+        <w:t>(lər)</w:t>
+      </w:r>
+      <w:r>
+        <w:rPr>
+          <w:lang w:val="az-Latn-AZ"/>
+        </w:rPr>
+        <w:t xml:space="preserve"> təyin etmək üçün,  2-ci hissə şərt vermək</w:t>
+      </w:r>
+      <w:r>
+        <w:rPr>
+          <w:lang w:val="az-Latn-AZ"/>
+        </w:rPr>
+        <w:t xml:space="preserve"> və yoxlamaq</w:t>
+      </w:r>
+      <w:r>
+        <w:rPr>
+          <w:lang w:val="az-Latn-AZ"/>
+        </w:rPr>
+        <w:t xml:space="preserve"> üçün</w:t>
+      </w:r>
+      <w:r>
+        <w:rPr>
+          <w:lang w:val="az-Latn-AZ"/>
+        </w:rPr>
+        <w:t>,</w:t>
+      </w:r>
+      <w:r>
+        <w:rPr>
+          <w:lang w:val="az-Latn-AZ"/>
+        </w:rPr>
+        <w:t xml:space="preserve"> sonuncu hissə müəyyən bir əməliyyatı yerinə yetirmək üçün istifadə olunur.Şərt ödəndiyi bütün hallarda For loop’un bloku daxilindəki proses işə düşür.</w:t>
+      </w:r>
+    </w:p>
+    <w:p>
+      <w:pPr>
+        <w:rPr>
+          <w:b/>
+          <w:bCs/>
+          <w:lang w:val="az-Latn-AZ"/>
+        </w:rPr>
+      </w:pPr>
+    </w:p>
+    <w:p>
+      <w:pPr>
+        <w:rPr>
+          <w:lang w:val="az-Latn-AZ"/>
+        </w:rPr>
+      </w:pPr>
+      <w:r>
+        <w:rPr>
+          <w:lang w:val="az-Latn-AZ"/>
+        </w:rPr>
+        <w:t>f</w:t>
+      </w:r>
+      <w:r>
+        <w:rPr>
+          <w:lang w:val="az-Latn-AZ"/>
+        </w:rPr>
+        <w:t>or(</w:t>
+      </w:r>
+      <w:r>
+        <w:rPr>
+          <w:lang w:val="en-US"/>
+        </w:rPr>
+        <w:t>; condition;</w:t>
+      </w:r>
+      <w:r>
+        <w:rPr>
+          <w:lang w:val="az-Latn-AZ"/>
+        </w:rPr>
+        <w:t>)</w:t>
+      </w:r>
+      <w:r>
+        <w:rPr>
+          <w:lang w:val="az-Latn-AZ"/>
+        </w:rPr>
+        <w:t>{</w:t>
+      </w:r>
+    </w:p>
+    <w:p>
+      <w:pPr>
+        <w:rPr>
+          <w:lang w:val="az-Latn-AZ"/>
+        </w:rPr>
+      </w:pPr>
+      <w:r>
+        <w:rPr>
+          <w:lang w:val="az-Latn-AZ"/>
+        </w:rPr>
+        <w:tab/>
+        <w:t>Process;</w:t>
+      </w:r>
+    </w:p>
+    <w:p>
+      <w:pPr>
+        <w:rPr>
+          <w:lang w:val="az-Latn-AZ"/>
+        </w:rPr>
+      </w:pPr>
+      <w:r>
+        <w:rPr>
+          <w:lang w:val="az-Latn-AZ"/>
+        </w:rPr>
+        <w:t>}</w:t>
+      </w:r>
+      <w:r>
+        <w:rPr>
+          <w:lang w:val="az-Latn-AZ"/>
+        </w:rPr>
+        <w:t xml:space="preserve"> </w:t>
+      </w:r>
+    </w:p>
+    <w:p>
+      <w:pPr>
+        <w:rPr>
+          <w:b/>
+          <w:bCs/>
+          <w:lang w:val="az-Latn-AZ"/>
+        </w:rPr>
+      </w:pPr>
+      <w:r>
+        <w:rPr>
+          <w:lang w:val="az-Latn-AZ"/>
+        </w:rPr>
+        <w:t xml:space="preserve">For üçün </w:t>
+      </w:r>
+      <w:r>
+        <w:rPr>
+          <w:lang w:val="az-Latn-AZ"/>
+        </w:rPr>
+        <w:t>bu cür yazılış da mövcuddur.</w:t>
+      </w:r>
+    </w:p>
+    <w:p>
+      <w:pPr>
+        <w:rPr>
+          <w:b/>
+          <w:bCs/>
+          <w:lang w:val="az-Latn-AZ"/>
+        </w:rPr>
+      </w:pPr>
+    </w:p>
+    <w:p>
+      <w:pPr>
+        <w:rPr>
+          <w:b/>
+          <w:bCs/>
+          <w:lang w:val="en-US"/>
+        </w:rPr>
+      </w:pPr>
+      <w:r>
+        <w:rPr>
+          <w:b/>
+          <w:bCs/>
+          <w:lang w:val="az-Latn-AZ"/>
+        </w:rPr>
+        <w:lastRenderedPageBreak/>
         <w:t>Branching</w:t>
       </w:r>
       <w:r>
@@ -4567,8 +5000,13 @@
         </w:rPr>
         <w:t xml:space="preserve">&amp; </w:t>
       </w:r>
-      <w:r>
-        <w:t xml:space="preserve">continue </w:t>
+      <w:proofErr w:type="spellStart"/>
+      <w:r>
+        <w:t>continue</w:t>
+      </w:r>
+      <w:proofErr w:type="spellEnd"/>
+      <w:r>
+        <w:t xml:space="preserve"> </w:t>
       </w:r>
       <w:r>
         <w:rPr>
@@ -4576,9 +5014,11 @@
         </w:rPr>
         <w:t xml:space="preserve">&amp; </w:t>
       </w:r>
+      <w:proofErr w:type="spellStart"/>
       <w:r>
         <w:t>return</w:t>
       </w:r>
+      <w:proofErr w:type="spellEnd"/>
       <w:r>
         <w:rPr>
           <w:lang w:val="en-US"/>
@@ -4616,11 +5056,131 @@
           <w:lang w:val="az-Latn-AZ"/>
         </w:rPr>
       </w:pPr>
-      <w:r>
-        <w:rPr>
-          <w:lang w:val="en-US"/>
-        </w:rPr>
-        <w:t>Müəyyən bir şərt daxilində dövrü sonlandırmaq üçün və ya switch’</w:t>
+      <w:proofErr w:type="spellStart"/>
+      <w:r>
+        <w:rPr>
+          <w:lang w:val="en-US"/>
+        </w:rPr>
+        <w:t>Müəyyən</w:t>
+      </w:r>
+      <w:proofErr w:type="spellEnd"/>
+      <w:r>
+        <w:rPr>
+          <w:lang w:val="en-US"/>
+        </w:rPr>
+        <w:t xml:space="preserve"> </w:t>
+      </w:r>
+      <w:proofErr w:type="spellStart"/>
+      <w:r>
+        <w:rPr>
+          <w:lang w:val="en-US"/>
+        </w:rPr>
+        <w:t>bir</w:t>
+      </w:r>
+      <w:proofErr w:type="spellEnd"/>
+      <w:r>
+        <w:rPr>
+          <w:lang w:val="en-US"/>
+        </w:rPr>
+        <w:t xml:space="preserve"> </w:t>
+      </w:r>
+      <w:proofErr w:type="spellStart"/>
+      <w:r>
+        <w:rPr>
+          <w:lang w:val="en-US"/>
+        </w:rPr>
+        <w:t>şərt</w:t>
+      </w:r>
+      <w:proofErr w:type="spellEnd"/>
+      <w:r>
+        <w:rPr>
+          <w:lang w:val="en-US"/>
+        </w:rPr>
+        <w:t xml:space="preserve"> </w:t>
+      </w:r>
+      <w:proofErr w:type="spellStart"/>
+      <w:r>
+        <w:rPr>
+          <w:lang w:val="en-US"/>
+        </w:rPr>
+        <w:t>daxilində</w:t>
+      </w:r>
+      <w:proofErr w:type="spellEnd"/>
+      <w:r>
+        <w:rPr>
+          <w:lang w:val="en-US"/>
+        </w:rPr>
+        <w:t xml:space="preserve"> </w:t>
+      </w:r>
+      <w:proofErr w:type="spellStart"/>
+      <w:r>
+        <w:rPr>
+          <w:lang w:val="en-US"/>
+        </w:rPr>
+        <w:t>dövrü</w:t>
+      </w:r>
+      <w:proofErr w:type="spellEnd"/>
+      <w:r>
+        <w:rPr>
+          <w:lang w:val="en-US"/>
+        </w:rPr>
+        <w:t xml:space="preserve"> </w:t>
+      </w:r>
+      <w:proofErr w:type="spellStart"/>
+      <w:r>
+        <w:rPr>
+          <w:lang w:val="en-US"/>
+        </w:rPr>
+        <w:t>sonlandırmaq</w:t>
+      </w:r>
+      <w:proofErr w:type="spellEnd"/>
+      <w:r>
+        <w:rPr>
+          <w:lang w:val="en-US"/>
+        </w:rPr>
+        <w:t xml:space="preserve"> </w:t>
+      </w:r>
+      <w:proofErr w:type="spellStart"/>
+      <w:r>
+        <w:rPr>
+          <w:lang w:val="en-US"/>
+        </w:rPr>
+        <w:t>üçün</w:t>
+      </w:r>
+      <w:proofErr w:type="spellEnd"/>
+      <w:r>
+        <w:rPr>
+          <w:lang w:val="en-US"/>
+        </w:rPr>
+        <w:t xml:space="preserve"> </w:t>
+      </w:r>
+      <w:proofErr w:type="spellStart"/>
+      <w:r>
+        <w:rPr>
+          <w:lang w:val="en-US"/>
+        </w:rPr>
+        <w:t>və</w:t>
+      </w:r>
+      <w:proofErr w:type="spellEnd"/>
+      <w:r>
+        <w:rPr>
+          <w:lang w:val="en-US"/>
+        </w:rPr>
+        <w:t xml:space="preserve"> </w:t>
+      </w:r>
+      <w:proofErr w:type="spellStart"/>
+      <w:r>
+        <w:rPr>
+          <w:lang w:val="en-US"/>
+        </w:rPr>
+        <w:t>ya</w:t>
+      </w:r>
+      <w:proofErr w:type="spellEnd"/>
+      <w:r>
+        <w:rPr>
+          <w:lang w:val="en-US"/>
+        </w:rPr>
+        <w:t xml:space="preserve"> switch’</w:t>
       </w:r>
       <w:r>
         <w:rPr>
@@ -4820,6 +5380,147 @@
     <w:p>
       <w:pPr>
         <w:rPr>
+          <w:b/>
+          <w:bCs/>
+          <w:lang w:val="az-Latn-AZ"/>
+        </w:rPr>
+      </w:pPr>
+    </w:p>
+    <w:p>
+      <w:pPr>
+        <w:rPr>
+          <w:b/>
+          <w:bCs/>
+          <w:lang w:val="az-Latn-AZ"/>
+        </w:rPr>
+      </w:pPr>
+    </w:p>
+    <w:p>
+      <w:pPr>
+        <w:rPr>
+          <w:b/>
+          <w:bCs/>
+          <w:lang w:val="az-Latn-AZ"/>
+        </w:rPr>
+      </w:pPr>
+      <w:r>
+        <w:rPr>
+          <w:b/>
+          <w:bCs/>
+          <w:lang w:val="az-Latn-AZ"/>
+        </w:rPr>
+        <w:t>For each</w:t>
+      </w:r>
+      <w:r>
+        <w:rPr>
+          <w:b/>
+          <w:bCs/>
+          <w:lang w:val="az-Latn-AZ"/>
+        </w:rPr>
+        <w:t xml:space="preserve"> Statements</w:t>
+      </w:r>
+    </w:p>
+    <w:p>
+      <w:pPr>
+        <w:rPr>
+          <w:lang w:val="az-Latn-AZ"/>
+        </w:rPr>
+      </w:pPr>
+      <w:r>
+        <w:rPr>
+          <w:lang w:val="az-Latn-AZ"/>
+        </w:rPr>
+        <w:t>For each collection’lara(çoxluqlara) tətbiq olunan dövrdür. Biz for each vasitəsi ilə collectionun hər bir elementinə müraciət edə bilərik.</w:t>
+      </w:r>
+    </w:p>
+    <w:p>
+      <w:pPr>
+        <w:rPr>
+          <w:lang w:val="az-Latn-AZ"/>
+        </w:rPr>
+      </w:pPr>
+      <w:r>
+        <w:rPr>
+          <w:lang w:val="az-Latn-AZ"/>
+        </w:rPr>
+        <w:t>f</w:t>
+      </w:r>
+      <w:r>
+        <w:rPr>
+          <w:lang w:val="az-Latn-AZ"/>
+        </w:rPr>
+        <w:t>or(</w:t>
+      </w:r>
+      <w:r>
+        <w:rPr>
+          <w:lang w:val="az-Latn-AZ"/>
+        </w:rPr>
+        <w:t>Datatype itrVariable</w:t>
+      </w:r>
+      <w:r>
+        <w:rPr>
+          <w:lang w:val="en-US"/>
+        </w:rPr>
+        <w:t xml:space="preserve"> : Collection</w:t>
+      </w:r>
+      <w:r>
+        <w:rPr>
+          <w:lang w:val="az-Latn-AZ"/>
+        </w:rPr>
+        <w:t>)</w:t>
+      </w:r>
+      <w:r>
+        <w:rPr>
+          <w:lang w:val="az-Latn-AZ"/>
+        </w:rPr>
+        <w:t>{</w:t>
+      </w:r>
+    </w:p>
+    <w:p>
+      <w:pPr>
+        <w:rPr>
+          <w:lang w:val="az-Latn-AZ"/>
+        </w:rPr>
+      </w:pPr>
+      <w:r>
+        <w:rPr>
+          <w:lang w:val="az-Latn-AZ"/>
+        </w:rPr>
+        <w:tab/>
+        <w:t>Process;</w:t>
+      </w:r>
+    </w:p>
+    <w:p>
+      <w:pPr>
+        <w:rPr>
+          <w:lang w:val="az-Latn-AZ"/>
+        </w:rPr>
+      </w:pPr>
+      <w:r>
+        <w:rPr>
+          <w:lang w:val="az-Latn-AZ"/>
+        </w:rPr>
+        <w:t>}</w:t>
+      </w:r>
+      <w:r>
+        <w:rPr>
+          <w:lang w:val="az-Latn-AZ"/>
+        </w:rPr>
+        <w:t xml:space="preserve"> </w:t>
+      </w:r>
+    </w:p>
+    <w:p>
+      <w:pPr>
+        <w:rPr>
+          <w:lang w:val="en-US"/>
+        </w:rPr>
+      </w:pPr>
+    </w:p>
+    <w:p>
+      <w:pPr>
+        <w:rPr>
+          <w:b/>
+          <w:bCs/>
           <w:lang w:val="az-Latn-AZ"/>
         </w:rPr>
       </w:pPr>
@@ -4954,8 +5655,18 @@
           <w:bCs/>
           <w:lang w:val="en-US"/>
         </w:rPr>
-        <w:t>Wrapper type – bigInteger</w:t>
-      </w:r>
+        <w:t xml:space="preserve">Wrapper type – </w:t>
+      </w:r>
+      <w:proofErr w:type="spellStart"/>
+      <w:r>
+        <w:rPr>
+          <w:b/>
+          <w:bCs/>
+          <w:lang w:val="en-US"/>
+        </w:rPr>
+        <w:t>bigInteger</w:t>
+      </w:r>
+      <w:proofErr w:type="spellEnd"/>
       <w:r>
         <w:rPr>
           <w:b/>
@@ -4970,22 +5681,49 @@
           <w:bCs/>
           <w:lang w:val="en-US"/>
         </w:rPr>
-        <w:t xml:space="preserve"> bigDecimal</w:t>
-      </w:r>
-    </w:p>
-    <w:p>
-      <w:pPr>
-        <w:rPr>
-          <w:lang w:val="az-Latn-AZ"/>
-        </w:rPr>
-      </w:pPr>
-      <w:r>
-        <w:rPr>
-          <w:b/>
-          <w:bCs/>
-          <w:lang w:val="az-Latn-AZ"/>
-        </w:rPr>
-        <w:t>For each</w:t>
+        <w:t xml:space="preserve"> </w:t>
+      </w:r>
+      <w:proofErr w:type="spellStart"/>
+      <w:r>
+        <w:rPr>
+          <w:b/>
+          <w:bCs/>
+          <w:lang w:val="en-US"/>
+        </w:rPr>
+        <w:t>bigDecimal</w:t>
+      </w:r>
+      <w:proofErr w:type="spellEnd"/>
+    </w:p>
+    <w:p>
+      <w:pPr>
+        <w:rPr>
+          <w:b/>
+          <w:bCs/>
+          <w:lang w:val="en-US"/>
+        </w:rPr>
+      </w:pPr>
+      <w:r>
+        <w:rPr>
+          <w:b/>
+          <w:bCs/>
+          <w:lang w:val="az-Latn-AZ"/>
+        </w:rPr>
+        <w:t>Ref out</w:t>
+      </w:r>
+    </w:p>
+    <w:p>
+      <w:pPr>
+        <w:rPr>
+          <w:lang w:val="az-Latn-AZ"/>
+        </w:rPr>
+      </w:pPr>
+      <w:r>
+        <w:rPr>
+          <w:b/>
+          <w:bCs/>
+          <w:lang w:val="az-Latn-AZ"/>
+        </w:rPr>
+        <w:t>Opitonals parameter</w:t>
       </w:r>
     </w:p>
     <w:sectPr>
@@ -5517,7 +6255,7 @@
   <w:style w:type="paragraph" w:default="1" w:styleId="Normal">
     <w:name w:val="Normal"/>
     <w:qFormat/>
-    <w:rsid w:val="006650A3"/>
+    <w:rsid w:val="00217531"/>
   </w:style>
   <w:style w:type="character" w:default="1" w:styleId="VarsaylanParagrafYazTipi">
     <w:name w:val="Default Paragraph Font"/>

</xml_diff>